<commit_message>
work on spacing in tables. define new style for egXML in table cell (involves changing template)
</commit_message>
<xml_diff>
--- a/Stylesheets2/applications/iso/docx-templates/template.docx
+++ b/Stylesheets2/applications/iso/docx-templates/template.docx
@@ -7650,5 +7650,17 @@
       <w:sz w:val="20"/>
     </w:rPr>
   </w:style>
+  <w:style w:type="paragraph" w:customStyle="1" w:styleId="egXMLTable">
+    <w:name w:val="egXMLTable"/>
+    <w:basedOn w:val="Normal"/>
+    <w:qFormat/>
+    <w:pPr>
+      <w:spacing w:before="80" w:after="0"/>
+    </w:pPr>
+    <w:rPr>
+      <w:sz w:val="18"/>
+      <w:rFonts w:ascii="Courier" w:hAnsi="Courier"/>
+    </w:rPr>
+  </w:style>
 </w:styles>
 </file>
</xml_diff>